<commit_message>
Made changes to card positioning on media query
</commit_message>
<xml_diff>
--- a/code for laptop media queries.docx
+++ b/code for laptop media queries.docx
@@ -909,8 +909,12 @@
     <w:p/>
     <w:p/>
     <w:p/>
-    <w:p>
-      <w:r>
+    <w:p/>
+    <w:p/>
+    <w:p/>
+    <w:p>
+      <w:r>
+        <w:lastRenderedPageBreak/>
         <w:t xml:space="preserve">    </w:t>
       </w:r>
       <w:proofErr w:type="gramStart"/>
@@ -944,50 +948,555 @@
     </w:p>
     <w:p>
       <w:r>
+        <w:t xml:space="preserve">        padding-top: </w:t>
+      </w:r>
+      <w:proofErr w:type="gramStart"/>
+      <w:r>
+        <w:t>100px;</w:t>
+      </w:r>
+      <w:proofErr w:type="gramEnd"/>
+    </w:p>
+    <w:p/>
+    <w:p>
+      <w:r>
+        <w:t xml:space="preserve">        </w:t>
+      </w:r>
+      <w:proofErr w:type="gramStart"/>
+      <w:r>
+        <w:t>.</w:t>
+      </w:r>
+      <w:proofErr w:type="spellStart"/>
+      <w:r>
+        <w:t>skills</w:t>
+      </w:r>
+      <w:proofErr w:type="gramEnd"/>
+      <w:r>
+        <w:t>__heading</w:t>
+      </w:r>
+      <w:proofErr w:type="spellEnd"/>
+      <w:r>
+        <w:t xml:space="preserve"> {</w:t>
+      </w:r>
+    </w:p>
+    <w:p>
+      <w:r>
+        <w:t xml:space="preserve">            font-size: 2.</w:t>
+      </w:r>
+      <w:proofErr w:type="gramStart"/>
+      <w:r>
+        <w:t>5rem;</w:t>
+      </w:r>
+      <w:proofErr w:type="gramEnd"/>
+    </w:p>
+    <w:p>
+      <w:r>
+        <w:t xml:space="preserve">            font-family: $font-</w:t>
+      </w:r>
+      <w:proofErr w:type="gramStart"/>
+      <w:r>
+        <w:t>primary;</w:t>
+      </w:r>
+      <w:proofErr w:type="gramEnd"/>
+    </w:p>
+    <w:p>
+      <w:r>
+        <w:t xml:space="preserve">        }</w:t>
+      </w:r>
+    </w:p>
+    <w:p>
+      <w:r>
+        <w:t xml:space="preserve">        </w:t>
+      </w:r>
+      <w:proofErr w:type="gramStart"/>
+      <w:r>
+        <w:t>.</w:t>
+      </w:r>
+      <w:proofErr w:type="spellStart"/>
+      <w:r>
+        <w:t>skills</w:t>
+      </w:r>
+      <w:proofErr w:type="gramEnd"/>
+      <w:r>
+        <w:t>__paragraph</w:t>
+      </w:r>
+      <w:proofErr w:type="spellEnd"/>
+      <w:r>
+        <w:t xml:space="preserve"> {</w:t>
+      </w:r>
+    </w:p>
+    <w:p>
+      <w:r>
+        <w:t xml:space="preserve">            font-size: </w:t>
+      </w:r>
+      <w:proofErr w:type="gramStart"/>
+      <w:r>
+        <w:t>1rem;</w:t>
+      </w:r>
+      <w:proofErr w:type="gramEnd"/>
+    </w:p>
+    <w:p>
+      <w:r>
+        <w:t xml:space="preserve">        }</w:t>
+      </w:r>
+    </w:p>
+    <w:p>
+      <w:r>
+        <w:t xml:space="preserve">    }</w:t>
+      </w:r>
+    </w:p>
+    <w:p>
+      <w:r>
+        <w:t>}</w:t>
+      </w:r>
+    </w:p>
+    <w:p/>
+    <w:p/>
+    <w:p>
+      <w:proofErr w:type="gramStart"/>
+      <w:r>
+        <w:t>.project</w:t>
+      </w:r>
+      <w:proofErr w:type="gramEnd"/>
+      <w:r>
+        <w:t>-heading {</w:t>
+      </w:r>
+    </w:p>
+    <w:p>
+      <w:r>
+        <w:t xml:space="preserve">    </w:t>
+      </w:r>
+      <w:proofErr w:type="spellStart"/>
+      <w:r>
+        <w:t>color</w:t>
+      </w:r>
+      <w:proofErr w:type="spellEnd"/>
+      <w:r>
+        <w:t>: $</w:t>
+      </w:r>
+      <w:proofErr w:type="spellStart"/>
+      <w:r>
+        <w:t>color</w:t>
+      </w:r>
+      <w:proofErr w:type="spellEnd"/>
+      <w:r>
+        <w:t>-</w:t>
+      </w:r>
+      <w:proofErr w:type="gramStart"/>
+      <w:r>
+        <w:t>secondary;</w:t>
+      </w:r>
+      <w:proofErr w:type="gramEnd"/>
+    </w:p>
+    <w:p>
+      <w:r>
+        <w:t xml:space="preserve">    text-align: </w:t>
+      </w:r>
+      <w:proofErr w:type="gramStart"/>
+      <w:r>
+        <w:t>center;</w:t>
+      </w:r>
+      <w:proofErr w:type="gramEnd"/>
+    </w:p>
+    <w:p>
+      <w:r>
+        <w:t xml:space="preserve">    justify-content: </w:t>
+      </w:r>
+      <w:proofErr w:type="gramStart"/>
+      <w:r>
+        <w:t>center;</w:t>
+      </w:r>
+      <w:proofErr w:type="gramEnd"/>
+    </w:p>
+    <w:p>
+      <w:r>
+        <w:t xml:space="preserve">    font-size: 2.</w:t>
+      </w:r>
+      <w:proofErr w:type="gramStart"/>
+      <w:r>
+        <w:t>5rem;</w:t>
+      </w:r>
+      <w:proofErr w:type="gramEnd"/>
+    </w:p>
+    <w:p>
+      <w:r>
+        <w:t xml:space="preserve">    padding-top: </w:t>
+      </w:r>
+      <w:proofErr w:type="gramStart"/>
+      <w:r>
+        <w:t>100px;</w:t>
+      </w:r>
+      <w:proofErr w:type="gramEnd"/>
+    </w:p>
+    <w:p>
+      <w:r>
+        <w:t>}</w:t>
+      </w:r>
+    </w:p>
+    <w:p/>
+    <w:p>
+      <w:proofErr w:type="gramStart"/>
+      <w:r>
+        <w:t>.card</w:t>
+      </w:r>
+      <w:proofErr w:type="gramEnd"/>
+      <w:r>
+        <w:t xml:space="preserve"> {</w:t>
+      </w:r>
+    </w:p>
+    <w:p>
+      <w:r>
         <w:lastRenderedPageBreak/>
-        <w:t xml:space="preserve">        padding-top: </w:t>
-      </w:r>
-      <w:proofErr w:type="gramStart"/>
-      <w:r>
-        <w:t>100px;</w:t>
-      </w:r>
-      <w:proofErr w:type="gramEnd"/>
-    </w:p>
-    <w:p/>
+        <w:t xml:space="preserve">    display: </w:t>
+      </w:r>
+      <w:proofErr w:type="gramStart"/>
+      <w:r>
+        <w:t>grid;</w:t>
+      </w:r>
+      <w:proofErr w:type="gramEnd"/>
+    </w:p>
+    <w:p>
+      <w:r>
+        <w:t xml:space="preserve">    grid-template-columns: </w:t>
+      </w:r>
+      <w:proofErr w:type="gramStart"/>
+      <w:r>
+        <w:t>3;</w:t>
+      </w:r>
+      <w:proofErr w:type="gramEnd"/>
+    </w:p>
+    <w:p>
+      <w:r>
+        <w:t xml:space="preserve">    grid-template-rows: </w:t>
+      </w:r>
+      <w:proofErr w:type="gramStart"/>
+      <w:r>
+        <w:t>2;</w:t>
+      </w:r>
+      <w:proofErr w:type="gramEnd"/>
+    </w:p>
+    <w:p>
+      <w:r>
+        <w:t xml:space="preserve">    gap: </w:t>
+      </w:r>
+      <w:proofErr w:type="gramStart"/>
+      <w:r>
+        <w:t>10px;</w:t>
+      </w:r>
+      <w:proofErr w:type="gramEnd"/>
+    </w:p>
+    <w:p/>
+    <w:p/>
+    <w:p>
+      <w:r>
+        <w:t xml:space="preserve">    </w:t>
+      </w:r>
+      <w:proofErr w:type="gramStart"/>
+      <w:r>
+        <w:t>.card</w:t>
+      </w:r>
+      <w:proofErr w:type="gramEnd"/>
+      <w:r>
+        <w:t>__img01 {</w:t>
+      </w:r>
+    </w:p>
+    <w:p>
+      <w:r>
+        <w:t xml:space="preserve">        grid-column: </w:t>
+      </w:r>
+      <w:proofErr w:type="gramStart"/>
+      <w:r>
+        <w:t>1/2;</w:t>
+      </w:r>
+      <w:proofErr w:type="gramEnd"/>
+    </w:p>
+    <w:p>
+      <w:r>
+        <w:t xml:space="preserve">        grid-row: </w:t>
+      </w:r>
+      <w:proofErr w:type="gramStart"/>
+      <w:r>
+        <w:t>1/2;</w:t>
+      </w:r>
+      <w:proofErr w:type="gramEnd"/>
+    </w:p>
+    <w:p>
+      <w:r>
+        <w:t xml:space="preserve">    }</w:t>
+      </w:r>
+    </w:p>
+    <w:p/>
+    <w:p>
+      <w:r>
+        <w:t xml:space="preserve">    </w:t>
+      </w:r>
+      <w:proofErr w:type="gramStart"/>
+      <w:r>
+        <w:t>.card</w:t>
+      </w:r>
+      <w:proofErr w:type="gramEnd"/>
+      <w:r>
+        <w:t>__img02 {</w:t>
+      </w:r>
+    </w:p>
+    <w:p>
+      <w:r>
+        <w:t xml:space="preserve">        grid-column: </w:t>
+      </w:r>
+      <w:proofErr w:type="gramStart"/>
+      <w:r>
+        <w:t>2/3;</w:t>
+      </w:r>
+      <w:proofErr w:type="gramEnd"/>
+    </w:p>
+    <w:p>
+      <w:r>
+        <w:t xml:space="preserve">        grid-row: </w:t>
+      </w:r>
+      <w:proofErr w:type="gramStart"/>
+      <w:r>
+        <w:t>1/2;</w:t>
+      </w:r>
+      <w:proofErr w:type="gramEnd"/>
+    </w:p>
     <w:p>
       <w:r>
         <w:t xml:space="preserve">        </w:t>
       </w:r>
-      <w:proofErr w:type="gramStart"/>
-      <w:r>
-        <w:t>.</w:t>
-      </w:r>
-      <w:proofErr w:type="spellStart"/>
-      <w:r>
-        <w:t>skills</w:t>
-      </w:r>
-      <w:proofErr w:type="gramEnd"/>
-      <w:r>
-        <w:t>__heading</w:t>
-      </w:r>
-      <w:proofErr w:type="spellEnd"/>
+    </w:p>
+    <w:p>
+      <w:r>
+        <w:t xml:space="preserve">    }</w:t>
+      </w:r>
+    </w:p>
+    <w:p>
+      <w:r>
+        <w:t xml:space="preserve">    </w:t>
+      </w:r>
+      <w:proofErr w:type="gramStart"/>
+      <w:r>
+        <w:t>.card</w:t>
+      </w:r>
+      <w:proofErr w:type="gramEnd"/>
+      <w:r>
+        <w:t>__img03 {</w:t>
+      </w:r>
+    </w:p>
+    <w:p>
+      <w:r>
+        <w:t xml:space="preserve">        grid-column: </w:t>
+      </w:r>
+      <w:proofErr w:type="gramStart"/>
+      <w:r>
+        <w:t>3/4;</w:t>
+      </w:r>
+      <w:proofErr w:type="gramEnd"/>
+    </w:p>
+    <w:p>
+      <w:r>
+        <w:t xml:space="preserve">        grid-row: </w:t>
+      </w:r>
+      <w:proofErr w:type="gramStart"/>
+      <w:r>
+        <w:t>1/2;</w:t>
+      </w:r>
+      <w:proofErr w:type="gramEnd"/>
+    </w:p>
+    <w:p>
+      <w:r>
+        <w:t xml:space="preserve">        </w:t>
+      </w:r>
+    </w:p>
+    <w:p>
+      <w:r>
+        <w:t xml:space="preserve">    }</w:t>
+      </w:r>
+    </w:p>
+    <w:p>
+      <w:r>
+        <w:t xml:space="preserve">    </w:t>
+      </w:r>
+      <w:proofErr w:type="gramStart"/>
+      <w:r>
+        <w:t>.card</w:t>
+      </w:r>
+      <w:proofErr w:type="gramEnd"/>
+      <w:r>
+        <w:t>__img04 {</w:t>
+      </w:r>
+    </w:p>
+    <w:p>
+      <w:r>
+        <w:t xml:space="preserve">        grid-column: </w:t>
+      </w:r>
+      <w:proofErr w:type="gramStart"/>
+      <w:r>
+        <w:t>1/2;</w:t>
+      </w:r>
+      <w:proofErr w:type="gramEnd"/>
+    </w:p>
+    <w:p>
+      <w:r>
+        <w:t xml:space="preserve">        grid-row: </w:t>
+      </w:r>
+      <w:proofErr w:type="gramStart"/>
+      <w:r>
+        <w:t>2/3;</w:t>
+      </w:r>
+      <w:proofErr w:type="gramEnd"/>
+    </w:p>
+    <w:p>
+      <w:r>
+        <w:t xml:space="preserve">    }</w:t>
+      </w:r>
+    </w:p>
+    <w:p>
+      <w:r>
+        <w:lastRenderedPageBreak/>
+        <w:t xml:space="preserve">    </w:t>
+      </w:r>
+      <w:proofErr w:type="gramStart"/>
+      <w:r>
+        <w:t>.card</w:t>
+      </w:r>
+      <w:proofErr w:type="gramEnd"/>
+      <w:r>
+        <w:t>__img05 {</w:t>
+      </w:r>
+    </w:p>
+    <w:p>
+      <w:r>
+        <w:t xml:space="preserve">        grid-column: </w:t>
+      </w:r>
+      <w:proofErr w:type="gramStart"/>
+      <w:r>
+        <w:t>2/3;</w:t>
+      </w:r>
+      <w:proofErr w:type="gramEnd"/>
+    </w:p>
+    <w:p>
+      <w:r>
+        <w:t xml:space="preserve">        grid-row: </w:t>
+      </w:r>
+      <w:proofErr w:type="gramStart"/>
+      <w:r>
+        <w:t>2/3;</w:t>
+      </w:r>
+      <w:proofErr w:type="gramEnd"/>
+    </w:p>
+    <w:p>
+      <w:r>
+        <w:t xml:space="preserve">        </w:t>
+      </w:r>
+    </w:p>
+    <w:p>
+      <w:r>
+        <w:t xml:space="preserve">    }</w:t>
+      </w:r>
+    </w:p>
+    <w:p>
+      <w:r>
+        <w:t xml:space="preserve">    </w:t>
+      </w:r>
+      <w:proofErr w:type="gramStart"/>
+      <w:r>
+        <w:t>.card</w:t>
+      </w:r>
+      <w:proofErr w:type="gramEnd"/>
+      <w:r>
+        <w:t>__img06 {</w:t>
+      </w:r>
+    </w:p>
+    <w:p>
+      <w:r>
+        <w:t xml:space="preserve">        grid-column: </w:t>
+      </w:r>
+      <w:proofErr w:type="gramStart"/>
+      <w:r>
+        <w:t>3/4;</w:t>
+      </w:r>
+      <w:proofErr w:type="gramEnd"/>
+    </w:p>
+    <w:p>
+      <w:r>
+        <w:t xml:space="preserve">        grid-row: </w:t>
+      </w:r>
+      <w:proofErr w:type="gramStart"/>
+      <w:r>
+        <w:t>2/3;</w:t>
+      </w:r>
+      <w:proofErr w:type="gramEnd"/>
+    </w:p>
+    <w:p>
+      <w:r>
+        <w:t xml:space="preserve">        </w:t>
+      </w:r>
+    </w:p>
+    <w:p>
+      <w:r>
+        <w:t xml:space="preserve">    }</w:t>
+      </w:r>
+    </w:p>
+    <w:p/>
+    <w:p/>
+    <w:p/>
+    <w:p/>
+    <w:p/>
+    <w:p>
+      <w:r>
+        <w:t>}</w:t>
+      </w:r>
+    </w:p>
+    <w:p/>
+    <w:p/>
+    <w:p>
+      <w:proofErr w:type="gramStart"/>
+      <w:r>
+        <w:t>.footer</w:t>
+      </w:r>
+      <w:proofErr w:type="gramEnd"/>
       <w:r>
         <w:t xml:space="preserve"> {</w:t>
       </w:r>
     </w:p>
     <w:p>
       <w:r>
-        <w:t xml:space="preserve">            font-size: 2.</w:t>
-      </w:r>
-      <w:proofErr w:type="gramStart"/>
-      <w:r>
-        <w:t>5rem;</w:t>
-      </w:r>
-      <w:proofErr w:type="gramEnd"/>
-    </w:p>
-    <w:p>
-      <w:r>
-        <w:t xml:space="preserve">            font-family: $font-</w:t>
+        <w:t xml:space="preserve">    height: </w:t>
+      </w:r>
+      <w:proofErr w:type="gramStart"/>
+      <w:r>
+        <w:t>80px;</w:t>
+      </w:r>
+      <w:proofErr w:type="gramEnd"/>
+    </w:p>
+    <w:p>
+      <w:r>
+        <w:t xml:space="preserve">    width: </w:t>
+      </w:r>
+      <w:proofErr w:type="gramStart"/>
+      <w:r>
+        <w:t>100%;</w:t>
+      </w:r>
+      <w:proofErr w:type="gramEnd"/>
+    </w:p>
+    <w:p>
+      <w:r>
+        <w:t xml:space="preserve">    background-</w:t>
+      </w:r>
+      <w:proofErr w:type="spellStart"/>
+      <w:r>
+        <w:t>color</w:t>
+      </w:r>
+      <w:proofErr w:type="spellEnd"/>
+      <w:r>
+        <w:t>: $</w:t>
+      </w:r>
+      <w:proofErr w:type="spellStart"/>
+      <w:r>
+        <w:t>color</w:t>
+      </w:r>
+      <w:proofErr w:type="spellEnd"/>
+      <w:r>
+        <w:t>-</w:t>
       </w:r>
       <w:proofErr w:type="gramStart"/>
       <w:r>
@@ -997,70 +1506,43 @@
     </w:p>
     <w:p>
       <w:r>
-        <w:t xml:space="preserve">        }</w:t>
-      </w:r>
-    </w:p>
-    <w:p>
-      <w:r>
-        <w:t xml:space="preserve">        </w:t>
-      </w:r>
-      <w:proofErr w:type="gramStart"/>
-      <w:r>
-        <w:t>.</w:t>
-      </w:r>
-      <w:proofErr w:type="spellStart"/>
-      <w:r>
-        <w:t>skills</w:t>
-      </w:r>
-      <w:proofErr w:type="gramEnd"/>
-      <w:r>
-        <w:t>__paragraph</w:t>
-      </w:r>
-      <w:proofErr w:type="spellEnd"/>
-      <w:r>
-        <w:t xml:space="preserve"> {</w:t>
-      </w:r>
-    </w:p>
-    <w:p>
-      <w:r>
-        <w:t xml:space="preserve">            font-size: </w:t>
-      </w:r>
-      <w:proofErr w:type="gramStart"/>
-      <w:r>
-        <w:t>1rem;</w:t>
-      </w:r>
-      <w:proofErr w:type="gramEnd"/>
-    </w:p>
-    <w:p>
-      <w:r>
-        <w:t xml:space="preserve">        }</w:t>
-      </w:r>
-    </w:p>
-    <w:p>
-      <w:r>
-        <w:t xml:space="preserve">    }</w:t>
-      </w:r>
-    </w:p>
-    <w:p>
-      <w:r>
-        <w:t>}</w:t>
-      </w:r>
-    </w:p>
-    <w:p/>
-    <w:p/>
-    <w:p>
-      <w:proofErr w:type="gramStart"/>
-      <w:r>
-        <w:t>.project</w:t>
-      </w:r>
-      <w:proofErr w:type="gramEnd"/>
-      <w:r>
-        <w:t>-heading {</w:t>
-      </w:r>
-    </w:p>
-    <w:p>
-      <w:r>
-        <w:t xml:space="preserve">    </w:t>
+        <w:t xml:space="preserve">    display: </w:t>
+      </w:r>
+      <w:proofErr w:type="gramStart"/>
+      <w:r>
+        <w:t>flex;</w:t>
+      </w:r>
+      <w:proofErr w:type="gramEnd"/>
+    </w:p>
+    <w:p>
+      <w:r>
+        <w:t xml:space="preserve">    justify-content: space-</w:t>
+      </w:r>
+      <w:proofErr w:type="gramStart"/>
+      <w:r>
+        <w:t>between;</w:t>
+      </w:r>
+      <w:proofErr w:type="gramEnd"/>
+    </w:p>
+    <w:p>
+      <w:r>
+        <w:t xml:space="preserve">    align-items: </w:t>
+      </w:r>
+      <w:proofErr w:type="gramStart"/>
+      <w:r>
+        <w:t>center;</w:t>
+      </w:r>
+      <w:proofErr w:type="gramEnd"/>
+    </w:p>
+    <w:p/>
+    <w:p>
+      <w:r>
+        <w:t xml:space="preserve">    &amp;__email {</w:t>
+      </w:r>
+    </w:p>
+    <w:p>
+      <w:r>
+        <w:t xml:space="preserve">        background-</w:t>
       </w:r>
       <w:proofErr w:type="spellStart"/>
       <w:r>
@@ -1080,492 +1562,12 @@
       </w:r>
       <w:proofErr w:type="gramStart"/>
       <w:r>
-        <w:t>secondary;</w:t>
-      </w:r>
-      <w:proofErr w:type="gramEnd"/>
-    </w:p>
-    <w:p>
-      <w:r>
-        <w:t xml:space="preserve">    text-align: </w:t>
-      </w:r>
-      <w:proofErr w:type="gramStart"/>
-      <w:r>
-        <w:t>center;</w:t>
-      </w:r>
-      <w:proofErr w:type="gramEnd"/>
-    </w:p>
-    <w:p>
-      <w:r>
-        <w:t xml:space="preserve">    justify-content: </w:t>
-      </w:r>
-      <w:proofErr w:type="gramStart"/>
-      <w:r>
-        <w:t>center;</w:t>
-      </w:r>
-      <w:proofErr w:type="gramEnd"/>
-    </w:p>
-    <w:p>
-      <w:r>
-        <w:t xml:space="preserve">    font-size: 2.</w:t>
-      </w:r>
-      <w:proofErr w:type="gramStart"/>
-      <w:r>
-        <w:t>5rem;</w:t>
-      </w:r>
-      <w:proofErr w:type="gramEnd"/>
-    </w:p>
-    <w:p>
-      <w:r>
-        <w:t xml:space="preserve">    padding-top: </w:t>
-      </w:r>
-      <w:proofErr w:type="gramStart"/>
-      <w:r>
-        <w:t>100px;</w:t>
-      </w:r>
-      <w:proofErr w:type="gramEnd"/>
-    </w:p>
-    <w:p>
-      <w:r>
-        <w:t>}</w:t>
-      </w:r>
-    </w:p>
-    <w:p/>
-    <w:p>
-      <w:proofErr w:type="gramStart"/>
-      <w:r>
-        <w:t>.card</w:t>
-      </w:r>
-      <w:proofErr w:type="gramEnd"/>
-      <w:r>
-        <w:t xml:space="preserve"> {</w:t>
-      </w:r>
-    </w:p>
-    <w:p>
-      <w:r>
-        <w:t xml:space="preserve">    display: </w:t>
-      </w:r>
-      <w:proofErr w:type="gramStart"/>
-      <w:r>
-        <w:t>grid;</w:t>
-      </w:r>
-      <w:proofErr w:type="gramEnd"/>
-    </w:p>
-    <w:p>
-      <w:r>
-        <w:t xml:space="preserve">    grid-template-columns: </w:t>
-      </w:r>
-      <w:proofErr w:type="gramStart"/>
-      <w:r>
-        <w:t>3;</w:t>
-      </w:r>
-      <w:proofErr w:type="gramEnd"/>
-    </w:p>
-    <w:p>
-      <w:r>
-        <w:t xml:space="preserve">    grid-template-rows: </w:t>
-      </w:r>
-      <w:proofErr w:type="gramStart"/>
-      <w:r>
-        <w:t>2;</w:t>
-      </w:r>
-      <w:proofErr w:type="gramEnd"/>
-    </w:p>
-    <w:p>
-      <w:r>
-        <w:lastRenderedPageBreak/>
-        <w:t xml:space="preserve">    gap: </w:t>
-      </w:r>
-      <w:proofErr w:type="gramStart"/>
-      <w:r>
-        <w:t>10px;</w:t>
-      </w:r>
-      <w:proofErr w:type="gramEnd"/>
-    </w:p>
-    <w:p/>
-    <w:p/>
-    <w:p>
-      <w:r>
-        <w:t xml:space="preserve">    </w:t>
-      </w:r>
-      <w:proofErr w:type="gramStart"/>
-      <w:r>
-        <w:t>.card</w:t>
-      </w:r>
-      <w:proofErr w:type="gramEnd"/>
-      <w:r>
-        <w:t>__img01 {</w:t>
-      </w:r>
-    </w:p>
-    <w:p>
-      <w:r>
-        <w:t xml:space="preserve">        grid-column: </w:t>
-      </w:r>
-      <w:proofErr w:type="gramStart"/>
-      <w:r>
-        <w:t>1/2;</w:t>
-      </w:r>
-      <w:proofErr w:type="gramEnd"/>
-    </w:p>
-    <w:p>
-      <w:r>
-        <w:t xml:space="preserve">        grid-row: </w:t>
-      </w:r>
-      <w:proofErr w:type="gramStart"/>
-      <w:r>
-        <w:t>1/2;</w:t>
-      </w:r>
-      <w:proofErr w:type="gramEnd"/>
-    </w:p>
-    <w:p>
-      <w:r>
-        <w:t xml:space="preserve">    }</w:t>
-      </w:r>
-    </w:p>
-    <w:p/>
-    <w:p>
-      <w:r>
-        <w:t xml:space="preserve">    </w:t>
-      </w:r>
-      <w:proofErr w:type="gramStart"/>
-      <w:r>
-        <w:t>.card</w:t>
-      </w:r>
-      <w:proofErr w:type="gramEnd"/>
-      <w:r>
-        <w:t>__img02 {</w:t>
-      </w:r>
-    </w:p>
-    <w:p>
-      <w:r>
-        <w:t xml:space="preserve">        grid-column: </w:t>
-      </w:r>
-      <w:proofErr w:type="gramStart"/>
-      <w:r>
-        <w:t>2/3;</w:t>
-      </w:r>
-      <w:proofErr w:type="gramEnd"/>
-    </w:p>
-    <w:p>
-      <w:r>
-        <w:t xml:space="preserve">        grid-row: </w:t>
-      </w:r>
-      <w:proofErr w:type="gramStart"/>
-      <w:r>
-        <w:t>1/2;</w:t>
-      </w:r>
-      <w:proofErr w:type="gramEnd"/>
-    </w:p>
-    <w:p>
-      <w:r>
-        <w:t xml:space="preserve">        </w:t>
-      </w:r>
-    </w:p>
-    <w:p>
-      <w:r>
-        <w:t xml:space="preserve">    }</w:t>
-      </w:r>
-    </w:p>
-    <w:p>
-      <w:r>
-        <w:t xml:space="preserve">    </w:t>
-      </w:r>
-      <w:proofErr w:type="gramStart"/>
-      <w:r>
-        <w:t>.card</w:t>
-      </w:r>
-      <w:proofErr w:type="gramEnd"/>
-      <w:r>
-        <w:t>__img03 {</w:t>
-      </w:r>
-    </w:p>
-    <w:p>
-      <w:r>
-        <w:t xml:space="preserve">        grid-column: </w:t>
-      </w:r>
-      <w:proofErr w:type="gramStart"/>
-      <w:r>
-        <w:t>3/4;</w:t>
-      </w:r>
-      <w:proofErr w:type="gramEnd"/>
-    </w:p>
-    <w:p>
-      <w:r>
-        <w:t xml:space="preserve">        grid-row: </w:t>
-      </w:r>
-      <w:proofErr w:type="gramStart"/>
-      <w:r>
-        <w:t>1/2;</w:t>
-      </w:r>
-      <w:proofErr w:type="gramEnd"/>
-    </w:p>
-    <w:p>
-      <w:r>
-        <w:t xml:space="preserve">        </w:t>
-      </w:r>
-    </w:p>
-    <w:p>
-      <w:r>
-        <w:t xml:space="preserve">    }</w:t>
-      </w:r>
-    </w:p>
-    <w:p>
-      <w:r>
-        <w:t xml:space="preserve">    </w:t>
-      </w:r>
-      <w:proofErr w:type="gramStart"/>
-      <w:r>
-        <w:t>.card</w:t>
-      </w:r>
-      <w:proofErr w:type="gramEnd"/>
-      <w:r>
-        <w:t>__img04 {</w:t>
-      </w:r>
-    </w:p>
-    <w:p>
-      <w:r>
-        <w:t xml:space="preserve">        grid-column: </w:t>
-      </w:r>
-      <w:proofErr w:type="gramStart"/>
-      <w:r>
-        <w:t>1/2;</w:t>
-      </w:r>
-      <w:proofErr w:type="gramEnd"/>
-    </w:p>
-    <w:p>
-      <w:r>
-        <w:t xml:space="preserve">        grid-row: </w:t>
-      </w:r>
-      <w:proofErr w:type="gramStart"/>
-      <w:r>
-        <w:t>2/3;</w:t>
-      </w:r>
-      <w:proofErr w:type="gramEnd"/>
-    </w:p>
-    <w:p>
-      <w:r>
-        <w:t xml:space="preserve">    }</w:t>
-      </w:r>
-    </w:p>
-    <w:p>
-      <w:r>
-        <w:t xml:space="preserve">    </w:t>
-      </w:r>
-      <w:proofErr w:type="gramStart"/>
-      <w:r>
-        <w:t>.card</w:t>
-      </w:r>
-      <w:proofErr w:type="gramEnd"/>
-      <w:r>
-        <w:t>__img05 {</w:t>
-      </w:r>
-    </w:p>
-    <w:p>
-      <w:r>
-        <w:t xml:space="preserve">        grid-column: </w:t>
-      </w:r>
-      <w:proofErr w:type="gramStart"/>
-      <w:r>
-        <w:t>2/3;</w:t>
-      </w:r>
-      <w:proofErr w:type="gramEnd"/>
-    </w:p>
-    <w:p>
-      <w:r>
-        <w:t xml:space="preserve">        grid-row: </w:t>
-      </w:r>
-      <w:proofErr w:type="gramStart"/>
-      <w:r>
-        <w:t>2/3;</w:t>
-      </w:r>
-      <w:proofErr w:type="gramEnd"/>
-    </w:p>
-    <w:p>
-      <w:r>
-        <w:lastRenderedPageBreak/>
-        <w:t xml:space="preserve">        </w:t>
-      </w:r>
-    </w:p>
-    <w:p>
-      <w:r>
-        <w:t xml:space="preserve">    }</w:t>
-      </w:r>
-    </w:p>
-    <w:p>
-      <w:r>
-        <w:t xml:space="preserve">    </w:t>
-      </w:r>
-      <w:proofErr w:type="gramStart"/>
-      <w:r>
-        <w:t>.card</w:t>
-      </w:r>
-      <w:proofErr w:type="gramEnd"/>
-      <w:r>
-        <w:t>__img06 {</w:t>
-      </w:r>
-    </w:p>
-    <w:p>
-      <w:r>
-        <w:t xml:space="preserve">        grid-column: </w:t>
-      </w:r>
-      <w:proofErr w:type="gramStart"/>
-      <w:r>
-        <w:t>3/4;</w:t>
-      </w:r>
-      <w:proofErr w:type="gramEnd"/>
-    </w:p>
-    <w:p>
-      <w:r>
-        <w:t xml:space="preserve">        grid-row: </w:t>
-      </w:r>
-      <w:proofErr w:type="gramStart"/>
-      <w:r>
-        <w:t>2/3;</w:t>
-      </w:r>
-      <w:proofErr w:type="gramEnd"/>
-    </w:p>
-    <w:p>
-      <w:r>
-        <w:t xml:space="preserve">        </w:t>
-      </w:r>
-    </w:p>
-    <w:p>
-      <w:r>
-        <w:t xml:space="preserve">    }</w:t>
-      </w:r>
-    </w:p>
-    <w:p/>
-    <w:p/>
-    <w:p/>
-    <w:p/>
-    <w:p/>
-    <w:p>
-      <w:r>
-        <w:t>}</w:t>
-      </w:r>
-    </w:p>
-    <w:p/>
-    <w:p/>
-    <w:p>
-      <w:proofErr w:type="gramStart"/>
-      <w:r>
-        <w:t>.footer</w:t>
-      </w:r>
-      <w:proofErr w:type="gramEnd"/>
-      <w:r>
-        <w:t xml:space="preserve"> {</w:t>
-      </w:r>
-    </w:p>
-    <w:p>
-      <w:r>
-        <w:t xml:space="preserve">    height: </w:t>
-      </w:r>
-      <w:proofErr w:type="gramStart"/>
-      <w:r>
-        <w:t>80px;</w:t>
-      </w:r>
-      <w:proofErr w:type="gramEnd"/>
-    </w:p>
-    <w:p>
-      <w:r>
-        <w:t xml:space="preserve">    width: </w:t>
-      </w:r>
-      <w:proofErr w:type="gramStart"/>
-      <w:r>
-        <w:t>100%;</w:t>
-      </w:r>
-      <w:proofErr w:type="gramEnd"/>
-    </w:p>
-    <w:p>
-      <w:r>
-        <w:t xml:space="preserve">    background-</w:t>
-      </w:r>
-      <w:proofErr w:type="spellStart"/>
-      <w:r>
-        <w:t>color</w:t>
-      </w:r>
-      <w:proofErr w:type="spellEnd"/>
-      <w:r>
-        <w:t>: $</w:t>
-      </w:r>
-      <w:proofErr w:type="spellStart"/>
-      <w:r>
-        <w:t>color</w:t>
-      </w:r>
-      <w:proofErr w:type="spellEnd"/>
-      <w:r>
-        <w:t>-</w:t>
-      </w:r>
-      <w:proofErr w:type="gramStart"/>
-      <w:r>
         <w:t>primary;</w:t>
       </w:r>
       <w:proofErr w:type="gramEnd"/>
     </w:p>
     <w:p>
       <w:r>
-        <w:t xml:space="preserve">    display: </w:t>
-      </w:r>
-      <w:proofErr w:type="gramStart"/>
-      <w:r>
-        <w:t>flex;</w:t>
-      </w:r>
-      <w:proofErr w:type="gramEnd"/>
-    </w:p>
-    <w:p>
-      <w:r>
-        <w:t xml:space="preserve">    justify-content: space-</w:t>
-      </w:r>
-      <w:proofErr w:type="gramStart"/>
-      <w:r>
-        <w:t>between;</w:t>
-      </w:r>
-      <w:proofErr w:type="gramEnd"/>
-    </w:p>
-    <w:p>
-      <w:r>
-        <w:t xml:space="preserve">    align-items: </w:t>
-      </w:r>
-      <w:proofErr w:type="gramStart"/>
-      <w:r>
-        <w:t>center;</w:t>
-      </w:r>
-      <w:proofErr w:type="gramEnd"/>
-    </w:p>
-    <w:p/>
-    <w:p>
-      <w:r>
-        <w:t xml:space="preserve">    &amp;__email {</w:t>
-      </w:r>
-    </w:p>
-    <w:p>
-      <w:r>
-        <w:t xml:space="preserve">        background-</w:t>
-      </w:r>
-      <w:proofErr w:type="spellStart"/>
-      <w:r>
-        <w:t>color</w:t>
-      </w:r>
-      <w:proofErr w:type="spellEnd"/>
-      <w:r>
-        <w:t>: $</w:t>
-      </w:r>
-      <w:proofErr w:type="spellStart"/>
-      <w:r>
-        <w:t>color</w:t>
-      </w:r>
-      <w:proofErr w:type="spellEnd"/>
-      <w:r>
-        <w:t>-</w:t>
-      </w:r>
-      <w:proofErr w:type="gramStart"/>
-      <w:r>
-        <w:t>primary;</w:t>
-      </w:r>
-      <w:proofErr w:type="gramEnd"/>
-    </w:p>
-    <w:p>
-      <w:r>
-        <w:lastRenderedPageBreak/>
         <w:t xml:space="preserve">        </w:t>
       </w:r>
       <w:proofErr w:type="spellStart"/>

</xml_diff>